<commit_message>
cleaned price xls + add cottal new sizes pricing + add gst amount
</commit_message>
<xml_diff>
--- a/files/offer_templates/products/cottal.docx
+++ b/files/offer_templates/products/cottal.docx
@@ -10,7 +10,7 @@
         <mc:AlternateContent>
           <mc:Choice Requires="wps">
             <w:drawing>
-              <wp:anchor distT="0" distB="0" distL="114300" distR="114300" simplePos="0" relativeHeight="251660288" behindDoc="0" locked="0" layoutInCell="1" allowOverlap="1" wp14:anchorId="5C1D5211" wp14:editId="280C3FCA">
+              <wp:anchor distT="0" distB="0" distL="114300" distR="114300" simplePos="0" relativeHeight="251660288" behindDoc="0" locked="0" layoutInCell="1" allowOverlap="1" wp14:anchorId="5C1D5211" wp14:editId="48E7C898">
                 <wp:simplePos x="0" y="0"/>
                 <wp:positionH relativeFrom="column">
                   <wp:posOffset>191625</wp:posOffset>
@@ -125,7 +125,7 @@
           <w:noProof/>
         </w:rPr>
         <w:drawing>
-          <wp:anchor distT="0" distB="0" distL="114300" distR="114300" simplePos="0" relativeHeight="251658240" behindDoc="1" locked="0" layoutInCell="1" allowOverlap="1" wp14:anchorId="4AF16FC0" wp14:editId="4E3B604B">
+          <wp:anchor distT="0" distB="0" distL="114300" distR="114300" simplePos="0" relativeHeight="251658240" behindDoc="1" locked="0" layoutInCell="1" allowOverlap="1" wp14:anchorId="4AF16FC0" wp14:editId="12552314">
             <wp:simplePos x="0" y="0"/>
             <wp:positionH relativeFrom="column">
               <wp:posOffset>-914400</wp:posOffset>
@@ -185,7 +185,7 @@
           <w:noProof/>
         </w:rPr>
         <w:drawing>
-          <wp:anchor distT="0" distB="0" distL="114300" distR="114300" simplePos="0" relativeHeight="251666432" behindDoc="0" locked="0" layoutInCell="1" allowOverlap="1" wp14:anchorId="2FCD654A" wp14:editId="735ED492">
+          <wp:anchor distT="0" distB="0" distL="114300" distR="114300" simplePos="0" relativeHeight="251666432" behindDoc="0" locked="0" layoutInCell="1" allowOverlap="1" wp14:anchorId="2FCD654A" wp14:editId="672F6252">
             <wp:simplePos x="0" y="0"/>
             <wp:positionH relativeFrom="column">
               <wp:posOffset>4928384</wp:posOffset>
@@ -245,7 +245,7 @@
           <w:noProof/>
         </w:rPr>
         <w:drawing>
-          <wp:anchor distT="0" distB="0" distL="114300" distR="114300" simplePos="0" relativeHeight="251661312" behindDoc="0" locked="0" layoutInCell="1" allowOverlap="1" wp14:anchorId="1B2B99FF" wp14:editId="5C070659">
+          <wp:anchor distT="0" distB="0" distL="114300" distR="114300" simplePos="0" relativeHeight="251661312" behindDoc="0" locked="0" layoutInCell="1" allowOverlap="1" wp14:anchorId="1B2B99FF" wp14:editId="1FDBDC80">
             <wp:simplePos x="0" y="0"/>
             <wp:positionH relativeFrom="column">
               <wp:posOffset>3492790</wp:posOffset>
@@ -310,7 +310,7 @@
         <mc:AlternateContent>
           <mc:Choice Requires="wps">
             <w:drawing>
-              <wp:anchor distT="0" distB="0" distL="114300" distR="114300" simplePos="0" relativeHeight="251668480" behindDoc="0" locked="0" layoutInCell="1" allowOverlap="1" wp14:anchorId="2EDD585F" wp14:editId="46A371AA">
+              <wp:anchor distT="0" distB="0" distL="114300" distR="114300" simplePos="0" relativeHeight="251668480" behindDoc="0" locked="0" layoutInCell="1" allowOverlap="1" wp14:anchorId="2EDD585F" wp14:editId="50A6E5E1">
                 <wp:simplePos x="0" y="0"/>
                 <wp:positionH relativeFrom="column">
                   <wp:posOffset>4857899</wp:posOffset>
@@ -417,7 +417,7 @@
         <mc:AlternateContent>
           <mc:Choice Requires="wps">
             <w:drawing>
-              <wp:anchor distT="0" distB="0" distL="114300" distR="114300" simplePos="0" relativeHeight="251663360" behindDoc="0" locked="0" layoutInCell="1" allowOverlap="1" wp14:anchorId="23F90D55" wp14:editId="074C5211">
+              <wp:anchor distT="0" distB="0" distL="114300" distR="114300" simplePos="0" relativeHeight="251663360" behindDoc="0" locked="0" layoutInCell="1" allowOverlap="1" wp14:anchorId="23F90D55" wp14:editId="2DCDB83D">
                 <wp:simplePos x="0" y="0"/>
                 <wp:positionH relativeFrom="column">
                   <wp:posOffset>3493425</wp:posOffset>
@@ -527,7 +527,7 @@
           <w:noProof/>
         </w:rPr>
         <w:drawing>
-          <wp:anchor distT="0" distB="0" distL="114300" distR="114300" simplePos="0" relativeHeight="251659264" behindDoc="1" locked="0" layoutInCell="1" allowOverlap="1" wp14:anchorId="28A853C3" wp14:editId="56EA0638">
+          <wp:anchor distT="0" distB="0" distL="114300" distR="114300" simplePos="0" relativeHeight="251659264" behindDoc="1" locked="0" layoutInCell="1" allowOverlap="1" wp14:anchorId="28A853C3" wp14:editId="4821CB49">
             <wp:simplePos x="0" y="0"/>
             <wp:positionH relativeFrom="column">
               <wp:posOffset>233045</wp:posOffset>
@@ -598,7 +598,7 @@
         <mc:AlternateContent>
           <mc:Choice Requires="wps">
             <w:drawing>
-              <wp:anchor distT="0" distB="0" distL="114300" distR="114300" simplePos="0" relativeHeight="251670528" behindDoc="0" locked="0" layoutInCell="1" allowOverlap="1" wp14:anchorId="2D739406" wp14:editId="71E81B36">
+              <wp:anchor distT="0" distB="0" distL="114300" distR="114300" simplePos="0" relativeHeight="251670528" behindDoc="0" locked="0" layoutInCell="1" allowOverlap="1" wp14:anchorId="2D739406" wp14:editId="5380822A">
                 <wp:simplePos x="0" y="0"/>
                 <wp:positionH relativeFrom="column">
                   <wp:posOffset>4647714</wp:posOffset>
@@ -773,7 +773,7 @@
         <mc:AlternateContent>
           <mc:Choice Requires="wps">
             <w:drawing>
-              <wp:anchor distT="0" distB="0" distL="114300" distR="114300" simplePos="0" relativeHeight="251665408" behindDoc="0" locked="0" layoutInCell="1" allowOverlap="1" wp14:anchorId="2812E3B2" wp14:editId="7068DF40">
+              <wp:anchor distT="0" distB="0" distL="114300" distR="114300" simplePos="0" relativeHeight="251665408" behindDoc="0" locked="0" layoutInCell="1" allowOverlap="1" wp14:anchorId="2812E3B2" wp14:editId="040E6C83">
                 <wp:simplePos x="0" y="0"/>
                 <wp:positionH relativeFrom="column">
                   <wp:posOffset>3195610</wp:posOffset>
@@ -930,15 +930,361 @@
         <mc:AlternateContent>
           <mc:Choice Requires="wps">
             <w:drawing>
-              <wp:anchor distT="0" distB="0" distL="114300" distR="114300" simplePos="0" relativeHeight="251674624" behindDoc="0" locked="0" layoutInCell="1" allowOverlap="1" wp14:anchorId="65A009E5" wp14:editId="279A7C87">
+              <wp:anchor distT="0" distB="0" distL="114300" distR="114300" simplePos="0" relativeHeight="251680768" behindDoc="0" locked="0" layoutInCell="1" allowOverlap="1" wp14:anchorId="74A1A256" wp14:editId="3F697BD5">
                 <wp:simplePos x="0" y="0"/>
                 <wp:positionH relativeFrom="column">
-                  <wp:posOffset>-152400</wp:posOffset>
+                  <wp:posOffset>1805305</wp:posOffset>
+                </wp:positionH>
+                <wp:positionV relativeFrom="paragraph">
+                  <wp:posOffset>6705600</wp:posOffset>
+                </wp:positionV>
+                <wp:extent cx="935355" cy="510540"/>
+                <wp:effectExtent l="0" t="0" r="0" b="0"/>
+                <wp:wrapNone/>
+                <wp:docPr id="2137138670" name="Text Box 10"/>
+                <wp:cNvGraphicFramePr/>
+                <a:graphic xmlns:a="http://schemas.openxmlformats.org/drawingml/2006/main">
+                  <a:graphicData uri="http://schemas.microsoft.com/office/word/2010/wordprocessingShape">
+                    <wps:wsp>
+                      <wps:cNvSpPr txBox="1"/>
+                      <wps:spPr>
+                        <a:xfrm>
+                          <a:off x="0" y="0"/>
+                          <a:ext cx="935355" cy="510540"/>
+                        </a:xfrm>
+                        <a:prstGeom prst="rect">
+                          <a:avLst/>
+                        </a:prstGeom>
+                        <a:noFill/>
+                        <a:ln w="6350">
+                          <a:noFill/>
+                        </a:ln>
+                      </wps:spPr>
+                      <wps:txbx>
+                        <w:txbxContent>
+                          <w:p>
+                            <w:pPr>
+                              <w:spacing w:after="0" w:line="240" w:lineRule="auto"/>
+                              <w:jc w:val="center"/>
+                              <w:rPr>
+                                <w:rFonts w:ascii="Montserrat" w:hAnsi="Montserrat"/>
+                                <w:color w:val="000000" w:themeColor="text1"/>
+                                <w:lang w:val="en-US"/>
+                              </w:rPr>
+                            </w:pPr>
+                            <w:r>
+                              <w:rPr>
+                                <w:rFonts w:ascii="Montserrat" w:hAnsi="Montserrat"/>
+                                <w:color w:val="000000" w:themeColor="text1"/>
+                                <w:lang w:val="en-US"/>
+                              </w:rPr>
+                              <w:fldChar w:fldCharType="begin"/>
+                            </w:r>
+                            <w:r>
+                              <w:rPr>
+                                <w:rFonts w:ascii="Montserrat" w:hAnsi="Montserrat"/>
+                                <w:color w:val="000000" w:themeColor="text1"/>
+                                <w:lang w:val="en-US"/>
+                              </w:rPr>
+                              <w:instrText xml:space="preserve"> MERGEFIELD SectionType \* MERGEFORMAT </w:instrText>
+                            </w:r>
+                            <w:r>
+                              <w:rPr>
+                                <w:rFonts w:ascii="Montserrat" w:hAnsi="Montserrat"/>
+                                <w:color w:val="000000" w:themeColor="text1"/>
+                                <w:lang w:val="en-US"/>
+                              </w:rPr>
+                              <w:fldChar w:fldCharType="separate"/>
+                            </w:r>
+                            <w:r>
+                              <w:rPr>
+                                <w:rFonts w:ascii="Montserrat" w:hAnsi="Montserrat"/>
+                                <w:noProof/>
+                                <w:color w:val="000000" w:themeColor="text1"/>
+                                <w:lang w:val="en-US"/>
+                              </w:rPr>
+                              <w:t>«SectionType»</w:t>
+                            </w:r>
+                            <w:r>
+                              <w:rPr>
+                                <w:rFonts w:ascii="Montserrat" w:hAnsi="Montserrat"/>
+                                <w:color w:val="000000" w:themeColor="text1"/>
+                                <w:lang w:val="en-US"/>
+                              </w:rPr>
+                              <w:fldChar w:fldCharType="end"/>
+                            </w:r>
+                          </w:p>
+                        </w:txbxContent>
+                      </wps:txbx>
+                      <wps:bodyPr rot="0" spcFirstLastPara="0" vertOverflow="overflow" horzOverflow="overflow" vert="horz" wrap="square" lIns="91440" tIns="45720" rIns="91440" bIns="45720" numCol="1" spcCol="0" rtlCol="0" fromWordArt="0" anchor="t" anchorCtr="0" forceAA="0" compatLnSpc="1">
+                        <a:prstTxWarp prst="textNoShape">
+                          <a:avLst/>
+                        </a:prstTxWarp>
+                        <a:noAutofit/>
+                      </wps:bodyPr>
+                    </wps:wsp>
+                  </a:graphicData>
+                </a:graphic>
+                <wp14:sizeRelH relativeFrom="margin">
+                  <wp14:pctWidth>0</wp14:pctWidth>
+                </wp14:sizeRelH>
+                <wp14:sizeRelV relativeFrom="margin">
+                  <wp14:pctHeight>0</wp14:pctHeight>
+                </wp14:sizeRelV>
+              </wp:anchor>
+            </w:drawing>
+          </mc:Choice>
+          <mc:Fallback>
+            <w:pict>
+              <v:shapetype w14:anchorId="74A1A256" id="_x0000_t202" coordsize="21600,21600" o:spt="202" path="m,l,21600r21600,l21600,xe">
+                <v:stroke joinstyle="miter"/>
+                <v:path gradientshapeok="t" o:connecttype="rect"/>
+              </v:shapetype>
+              <v:shape id="_x0000_s1031" type="#_x0000_t202" style="position:absolute;margin-left:142.15pt;margin-top:528pt;width:73.65pt;height:40.2pt;z-index:251680768;visibility:visible;mso-wrap-style:square;mso-width-percent:0;mso-height-percent:0;mso-wrap-distance-left:9pt;mso-wrap-distance-top:0;mso-wrap-distance-right:9pt;mso-wrap-distance-bottom:0;mso-position-horizontal:absolute;mso-position-horizontal-relative:text;mso-position-vertical:absolute;mso-position-vertical-relative:text;mso-width-percent:0;mso-height-percent:0;mso-width-relative:margin;mso-height-relative:margin;v-text-anchor:top" o:gfxdata="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" filled="f" stroked="f" strokeweight=".5pt">
+                <v:textbox>
+                  <w:txbxContent>
+                    <w:p>
+                      <w:pPr>
+                        <w:spacing w:after="0" w:line="240" w:lineRule="auto"/>
+                        <w:jc w:val="center"/>
+                        <w:rPr>
+                          <w:rFonts w:ascii="Montserrat" w:hAnsi="Montserrat"/>
+                          <w:color w:val="000000" w:themeColor="text1"/>
+                          <w:lang w:val="en-US"/>
+                        </w:rPr>
+                      </w:pPr>
+                      <w:r>
+                        <w:rPr>
+                          <w:rFonts w:ascii="Montserrat" w:hAnsi="Montserrat"/>
+                          <w:color w:val="000000" w:themeColor="text1"/>
+                          <w:lang w:val="en-US"/>
+                        </w:rPr>
+                        <w:fldChar w:fldCharType="begin"/>
+                      </w:r>
+                      <w:r>
+                        <w:rPr>
+                          <w:rFonts w:ascii="Montserrat" w:hAnsi="Montserrat"/>
+                          <w:color w:val="000000" w:themeColor="text1"/>
+                          <w:lang w:val="en-US"/>
+                        </w:rPr>
+                        <w:instrText xml:space="preserve"> MERGEFIELD SectionType \* MERGEFORMAT </w:instrText>
+                      </w:r>
+                      <w:r>
+                        <w:rPr>
+                          <w:rFonts w:ascii="Montserrat" w:hAnsi="Montserrat"/>
+                          <w:color w:val="000000" w:themeColor="text1"/>
+                          <w:lang w:val="en-US"/>
+                        </w:rPr>
+                        <w:fldChar w:fldCharType="separate"/>
+                      </w:r>
+                      <w:r>
+                        <w:rPr>
+                          <w:rFonts w:ascii="Montserrat" w:hAnsi="Montserrat"/>
+                          <w:noProof/>
+                          <w:color w:val="000000" w:themeColor="text1"/>
+                          <w:lang w:val="en-US"/>
+                        </w:rPr>
+                        <w:t>«SectionType»</w:t>
+                      </w:r>
+                      <w:r>
+                        <w:rPr>
+                          <w:rFonts w:ascii="Montserrat" w:hAnsi="Montserrat"/>
+                          <w:color w:val="000000" w:themeColor="text1"/>
+                          <w:lang w:val="en-US"/>
+                        </w:rPr>
+                        <w:fldChar w:fldCharType="end"/>
+                      </w:r>
+                    </w:p>
+                  </w:txbxContent>
+                </v:textbox>
+              </v:shape>
+            </w:pict>
+          </mc:Fallback>
+        </mc:AlternateContent>
+      </w:r>
+      <w:r>
+        <w:rPr>
+          <w:noProof/>
+        </w:rPr>
+        <mc:AlternateContent>
+          <mc:Choice Requires="wps">
+            <w:drawing>
+              <wp:anchor distT="0" distB="0" distL="114300" distR="114300" simplePos="0" relativeHeight="251679744" behindDoc="0" locked="0" layoutInCell="1" allowOverlap="1" wp14:anchorId="34EB7BB0" wp14:editId="618B5A07">
+                <wp:simplePos x="0" y="0"/>
+                <wp:positionH relativeFrom="column">
+                  <wp:posOffset>1784512</wp:posOffset>
+                </wp:positionH>
+                <wp:positionV relativeFrom="paragraph">
+                  <wp:posOffset>6446520</wp:posOffset>
+                </wp:positionV>
+                <wp:extent cx="935355" cy="269240"/>
+                <wp:effectExtent l="0" t="0" r="0" b="0"/>
+                <wp:wrapNone/>
+                <wp:docPr id="785580792" name="Text Box 10"/>
+                <wp:cNvGraphicFramePr/>
+                <a:graphic xmlns:a="http://schemas.openxmlformats.org/drawingml/2006/main">
+                  <a:graphicData uri="http://schemas.microsoft.com/office/word/2010/wordprocessingShape">
+                    <wps:wsp>
+                      <wps:cNvSpPr txBox="1"/>
+                      <wps:spPr>
+                        <a:xfrm>
+                          <a:off x="0" y="0"/>
+                          <a:ext cx="935355" cy="269240"/>
+                        </a:xfrm>
+                        <a:prstGeom prst="rect">
+                          <a:avLst/>
+                        </a:prstGeom>
+                        <a:noFill/>
+                        <a:ln w="6350">
+                          <a:noFill/>
+                        </a:ln>
+                      </wps:spPr>
+                      <wps:txbx>
+                        <w:txbxContent>
+                          <w:p>
+                            <w:pPr>
+                              <w:jc w:val="center"/>
+                              <w:rPr>
+                                <w:rFonts w:ascii="Montserrat Medium" w:hAnsi="Montserrat Medium"/>
+                                <w:color w:val="FD5300"/>
+                                <w:lang w:val="en-US"/>
+                              </w:rPr>
+                            </w:pPr>
+                            <w:r>
+                              <w:rPr>
+                                <w:rFonts w:ascii="Montserrat Medium" w:hAnsi="Montserrat Medium"/>
+                                <w:color w:val="FD5300"/>
+                                <w:lang w:val="en-US"/>
+                              </w:rPr>
+                              <w:t>Section</w:t>
+                            </w:r>
+                          </w:p>
+                        </w:txbxContent>
+                      </wps:txbx>
+                      <wps:bodyPr rot="0" spcFirstLastPara="0" vertOverflow="overflow" horzOverflow="overflow" vert="horz" wrap="square" lIns="91440" tIns="45720" rIns="91440" bIns="45720" numCol="1" spcCol="0" rtlCol="0" fromWordArt="0" anchor="t" anchorCtr="0" forceAA="0" compatLnSpc="1">
+                        <a:prstTxWarp prst="textNoShape">
+                          <a:avLst/>
+                        </a:prstTxWarp>
+                        <a:noAutofit/>
+                      </wps:bodyPr>
+                    </wps:wsp>
+                  </a:graphicData>
+                </a:graphic>
+                <wp14:sizeRelH relativeFrom="margin">
+                  <wp14:pctWidth>0</wp14:pctWidth>
+                </wp14:sizeRelH>
+                <wp14:sizeRelV relativeFrom="margin">
+                  <wp14:pctHeight>0</wp14:pctHeight>
+                </wp14:sizeRelV>
+              </wp:anchor>
+            </w:drawing>
+          </mc:Choice>
+          <mc:Fallback>
+            <w:pict>
+              <v:shape w14:anchorId="34EB7BB0" id="_x0000_s1032" type="#_x0000_t202" style="position:absolute;margin-left:140.5pt;margin-top:507.6pt;width:73.65pt;height:21.2pt;z-index:251679744;visibility:visible;mso-wrap-style:square;mso-width-percent:0;mso-height-percent:0;mso-wrap-distance-left:9pt;mso-wrap-distance-top:0;mso-wrap-distance-right:9pt;mso-wrap-distance-bottom:0;mso-position-horizontal:absolute;mso-position-horizontal-relative:text;mso-position-vertical:absolute;mso-position-vertical-relative:text;mso-width-percent:0;mso-height-percent:0;mso-width-relative:margin;mso-height-relative:margin;v-text-anchor:top" o:gfxdata="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" filled="f" stroked="f" strokeweight=".5pt">
+                <v:textbox>
+                  <w:txbxContent>
+                    <w:p>
+                      <w:pPr>
+                        <w:jc w:val="center"/>
+                        <w:rPr>
+                          <w:rFonts w:ascii="Montserrat Medium" w:hAnsi="Montserrat Medium"/>
+                          <w:color w:val="FD5300"/>
+                          <w:lang w:val="en-US"/>
+                        </w:rPr>
+                      </w:pPr>
+                      <w:r>
+                        <w:rPr>
+                          <w:rFonts w:ascii="Montserrat Medium" w:hAnsi="Montserrat Medium"/>
+                          <w:color w:val="FD5300"/>
+                          <w:lang w:val="en-US"/>
+                        </w:rPr>
+                        <w:t>Section</w:t>
+                      </w:r>
+                    </w:p>
+                  </w:txbxContent>
+                </v:textbox>
+              </v:shape>
+            </w:pict>
+          </mc:Fallback>
+        </mc:AlternateContent>
+      </w:r>
+      <w:r>
+        <w:rPr>
+          <w:noProof/>
+        </w:rPr>
+        <w:drawing>
+          <wp:anchor distT="0" distB="0" distL="114300" distR="114300" simplePos="0" relativeHeight="251678720" behindDoc="0" locked="0" layoutInCell="1" allowOverlap="1" wp14:anchorId="3E89B588" wp14:editId="04C9296F">
+            <wp:simplePos x="0" y="0"/>
+            <wp:positionH relativeFrom="column">
+              <wp:posOffset>1817977</wp:posOffset>
+            </wp:positionH>
+            <wp:positionV relativeFrom="paragraph">
+              <wp:posOffset>5450840</wp:posOffset>
+            </wp:positionV>
+            <wp:extent cx="935990" cy="935990"/>
+            <wp:effectExtent l="0" t="0" r="3810" b="3810"/>
+            <wp:wrapNone/>
+            <wp:docPr id="349149646" name="Picture 12" descr="A circle with arrows pointing to the side&#10;&#10;AI-generated content may be incorrect."/>
+            <wp:cNvGraphicFramePr>
+              <a:graphicFrameLocks xmlns:a="http://schemas.openxmlformats.org/drawingml/2006/main" noChangeAspect="1"/>
+            </wp:cNvGraphicFramePr>
+            <a:graphic xmlns:a="http://schemas.openxmlformats.org/drawingml/2006/main">
+              <a:graphicData uri="http://schemas.openxmlformats.org/drawingml/2006/picture">
+                <pic:pic xmlns:pic="http://schemas.openxmlformats.org/drawingml/2006/picture">
+                  <pic:nvPicPr>
+                    <pic:cNvPr id="349149646" name="Picture 12" descr="A circle with arrows pointing to the side&#10;&#10;AI-generated content may be incorrect."/>
+                    <pic:cNvPicPr/>
+                  </pic:nvPicPr>
+                  <pic:blipFill>
+                    <a:blip r:embed="rId10" cstate="print">
+                      <a:extLst>
+                        <a:ext uri="{28A0092B-C50C-407E-A947-70E740481C1C}">
+                          <a14:useLocalDpi xmlns:a14="http://schemas.microsoft.com/office/drawing/2010/main" val="0"/>
+                        </a:ext>
+                      </a:extLst>
+                    </a:blip>
+                    <a:stretch>
+                      <a:fillRect/>
+                    </a:stretch>
+                  </pic:blipFill>
+                  <pic:spPr>
+                    <a:xfrm>
+                      <a:off x="0" y="0"/>
+                      <a:ext cx="935990" cy="935990"/>
+                    </a:xfrm>
+                    <a:prstGeom prst="rect">
+                      <a:avLst/>
+                    </a:prstGeom>
+                  </pic:spPr>
+                </pic:pic>
+              </a:graphicData>
+            </a:graphic>
+            <wp14:sizeRelH relativeFrom="page">
+              <wp14:pctWidth>0</wp14:pctWidth>
+            </wp14:sizeRelH>
+            <wp14:sizeRelV relativeFrom="page">
+              <wp14:pctHeight>0</wp14:pctHeight>
+            </wp14:sizeRelV>
+          </wp:anchor>
+        </w:drawing>
+      </w:r>
+      <w:r>
+        <w:rPr>
+          <w:noProof/>
+        </w:rPr>
+        <mc:AlternateContent>
+          <mc:Choice Requires="wps">
+            <w:drawing>
+              <wp:anchor distT="0" distB="0" distL="114300" distR="114300" simplePos="0" relativeHeight="251674624" behindDoc="0" locked="0" layoutInCell="1" allowOverlap="1" wp14:anchorId="65A009E5" wp14:editId="06357E51">
+                <wp:simplePos x="0" y="0"/>
+                <wp:positionH relativeFrom="column">
+                  <wp:posOffset>399415</wp:posOffset>
                 </wp:positionH>
                 <wp:positionV relativeFrom="paragraph">
                   <wp:posOffset>6698615</wp:posOffset>
                 </wp:positionV>
-                <wp:extent cx="3009900" cy="457200"/>
+                <wp:extent cx="998220" cy="457200"/>
                 <wp:effectExtent l="0" t="0" r="0" b="0"/>
                 <wp:wrapNone/>
                 <wp:docPr id="145868429" name="Text Box 10"/>
@@ -950,7 +1296,7 @@
                       <wps:spPr>
                         <a:xfrm>
                           <a:off x="0" y="0"/>
-                          <a:ext cx="3009900" cy="457200"/>
+                          <a:ext cx="998220" cy="457200"/>
                         </a:xfrm>
                         <a:prstGeom prst="rect">
                           <a:avLst/>
@@ -1036,7 +1382,7 @@
           </mc:Choice>
           <mc:Fallback>
             <w:pict>
-              <v:shape w14:anchorId="65A009E5" id="_x0000_s1031" type="#_x0000_t202" style="position:absolute;margin-left:-12pt;margin-top:527.45pt;width:237pt;height:36pt;z-index:251674624;visibility:visible;mso-wrap-style:square;mso-width-percent:0;mso-height-percent:0;mso-wrap-distance-left:9pt;mso-wrap-distance-top:0;mso-wrap-distance-right:9pt;mso-wrap-distance-bottom:0;mso-position-horizontal:absolute;mso-position-horizontal-relative:text;mso-position-vertical:absolute;mso-position-vertical-relative:text;mso-width-percent:0;mso-height-percent:0;mso-width-relative:margin;mso-height-relative:margin;v-text-anchor:top" o:gfxdata="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" filled="f" stroked="f" strokeweight=".5pt">
+              <v:shape w14:anchorId="65A009E5" id="_x0000_s1033" type="#_x0000_t202" style="position:absolute;margin-left:31.45pt;margin-top:527.45pt;width:78.6pt;height:36pt;z-index:251674624;visibility:visible;mso-wrap-style:square;mso-width-percent:0;mso-height-percent:0;mso-wrap-distance-left:9pt;mso-wrap-distance-top:0;mso-wrap-distance-right:9pt;mso-wrap-distance-bottom:0;mso-position-horizontal:absolute;mso-position-horizontal-relative:text;mso-position-vertical:absolute;mso-position-vertical-relative:text;mso-width-percent:0;mso-height-percent:0;mso-width-relative:margin;mso-height-relative:margin;v-text-anchor:top" o:gfxdata="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" filled="f" stroked="f" strokeweight=".5pt">
                 <v:textbox>
                   <w:txbxContent>
                     <w:p>
@@ -1105,10 +1451,10 @@
         <mc:AlternateContent>
           <mc:Choice Requires="wps">
             <w:drawing>
-              <wp:anchor distT="0" distB="0" distL="114300" distR="114300" simplePos="0" relativeHeight="251673600" behindDoc="0" locked="0" layoutInCell="1" allowOverlap="1" wp14:anchorId="79A86A04" wp14:editId="70708490">
+              <wp:anchor distT="0" distB="0" distL="114300" distR="114300" simplePos="0" relativeHeight="251673600" behindDoc="0" locked="0" layoutInCell="1" allowOverlap="1" wp14:anchorId="79A86A04" wp14:editId="1B82DBC3">
                 <wp:simplePos x="0" y="0"/>
                 <wp:positionH relativeFrom="column">
-                  <wp:posOffset>797560</wp:posOffset>
+                  <wp:posOffset>365760</wp:posOffset>
                 </wp:positionH>
                 <wp:positionV relativeFrom="paragraph">
                   <wp:posOffset>6444615</wp:posOffset>
@@ -1177,7 +1523,7 @@
           </mc:Choice>
           <mc:Fallback>
             <w:pict>
-              <v:shape w14:anchorId="79A86A04" id="_x0000_s1032" type="#_x0000_t202" style="position:absolute;margin-left:62.8pt;margin-top:507.45pt;width:86.45pt;height:23.5pt;z-index:251673600;visibility:visible;mso-wrap-style:square;mso-width-percent:0;mso-height-percent:0;mso-wrap-distance-left:9pt;mso-wrap-distance-top:0;mso-wrap-distance-right:9pt;mso-wrap-distance-bottom:0;mso-position-horizontal:absolute;mso-position-horizontal-relative:text;mso-position-vertical:absolute;mso-position-vertical-relative:text;mso-width-percent:0;mso-height-percent:0;mso-width-relative:margin;mso-height-relative:margin;v-text-anchor:top" o:gfxdata="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" filled="f" stroked="f" strokeweight=".5pt">
+              <v:shape w14:anchorId="79A86A04" id="_x0000_s1034" type="#_x0000_t202" style="position:absolute;margin-left:28.8pt;margin-top:507.45pt;width:86.45pt;height:23.5pt;z-index:251673600;visibility:visible;mso-wrap-style:square;mso-width-percent:0;mso-height-percent:0;mso-wrap-distance-left:9pt;mso-wrap-distance-top:0;mso-wrap-distance-right:9pt;mso-wrap-distance-bottom:0;mso-position-horizontal:absolute;mso-position-horizontal-relative:text;mso-position-vertical:absolute;mso-position-vertical-relative:text;mso-width-percent:0;mso-height-percent:0;mso-width-relative:margin;mso-height-relative:margin;v-text-anchor:top" o:gfxdata="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" filled="f" stroked="f" strokeweight=".5pt">
                 <v:textbox>
                   <w:txbxContent>
                     <w:p>
@@ -1210,13 +1556,13 @@
           <w:noProof/>
         </w:rPr>
         <w:drawing>
-          <wp:anchor distT="0" distB="0" distL="114300" distR="114300" simplePos="0" relativeHeight="251671552" behindDoc="0" locked="0" layoutInCell="1" allowOverlap="1" wp14:anchorId="502DB0D6" wp14:editId="1C81228F">
+          <wp:anchor distT="0" distB="0" distL="114300" distR="114300" simplePos="0" relativeHeight="251671552" behindDoc="0" locked="0" layoutInCell="1" allowOverlap="1" wp14:anchorId="502DB0D6" wp14:editId="288BEFFF">
             <wp:simplePos x="0" y="0"/>
             <wp:positionH relativeFrom="column">
-              <wp:posOffset>897255</wp:posOffset>
+              <wp:posOffset>465627</wp:posOffset>
             </wp:positionH>
             <wp:positionV relativeFrom="paragraph">
-              <wp:posOffset>5402981</wp:posOffset>
+              <wp:posOffset>5402580</wp:posOffset>
             </wp:positionV>
             <wp:extent cx="935990" cy="935990"/>
             <wp:effectExtent l="0" t="0" r="3810" b="3810"/>
@@ -1233,7 +1579,7 @@
                     <pic:cNvPicPr/>
                   </pic:nvPicPr>
                   <pic:blipFill>
-                    <a:blip r:embed="rId10" cstate="print">
+                    <a:blip r:embed="rId11" cstate="print">
                       <a:extLst>
                         <a:ext uri="{28A0092B-C50C-407E-A947-70E740481C1C}">
                           <a14:useLocalDpi xmlns:a14="http://schemas.microsoft.com/office/drawing/2010/main" val="0"/>
@@ -1293,7 +1639,7 @@
                     <pic:cNvPicPr/>
                   </pic:nvPicPr>
                   <pic:blipFill rotWithShape="1">
-                    <a:blip r:embed="rId11" cstate="print">
+                    <a:blip r:embed="rId12" cstate="print">
                       <a:extLst>
                         <a:ext uri="{28A0092B-C50C-407E-A947-70E740481C1C}">
                           <a14:useLocalDpi xmlns:a14="http://schemas.microsoft.com/office/drawing/2010/main" val="0"/>
@@ -1339,12 +1685,12 @@
       </w:r>
     </w:p>
     <w:sectPr>
-      <w:headerReference w:type="even" r:id="rId12"/>
-      <w:headerReference w:type="default" r:id="rId13"/>
-      <w:footerReference w:type="even" r:id="rId14"/>
-      <w:footerReference w:type="default" r:id="rId15"/>
-      <w:headerReference w:type="first" r:id="rId16"/>
-      <w:footerReference w:type="first" r:id="rId17"/>
+      <w:headerReference w:type="even" r:id="rId13"/>
+      <w:headerReference w:type="default" r:id="rId14"/>
+      <w:footerReference w:type="even" r:id="rId15"/>
+      <w:footerReference w:type="default" r:id="rId16"/>
+      <w:headerReference w:type="first" r:id="rId17"/>
+      <w:footerReference w:type="first" r:id="rId18"/>
       <w:pgSz w:w="11906" w:h="16838"/>
       <w:pgMar w:top="1440" w:right="1440" w:bottom="1440" w:left="1440" w:header="708" w:footer="708" w:gutter="0"/>
       <w:cols w:space="708"/>
@@ -1594,7 +1940,7 @@
       <w:rPr>
         <w:noProof/>
       </w:rPr>
-      <w:pict w14:anchorId="15F5F538">
+      <w:pict w14:anchorId="4CE052B0">
         <v:shapetype id="_x0000_t75" coordsize="21600,21600" o:spt="75" o:preferrelative="t" path="m@4@5l@4@11@9@11@9@5xe" filled="f" stroked="f">
           <v:stroke joinstyle="miter"/>
           <v:formulas>

</xml_diff>